<commit_message>
Napló átvezetése a "fő" docba
Beleírtam az eddigi naplót a fileba, ahová dolgozunk, illetve kiegészítettem a fedlapot a saját adataimmal.
</commit_message>
<xml_diff>
--- a/docs/cover.docx
+++ b/docs/cover.docx
@@ -761,7 +761,7 @@
                 <w:sz w:val="24"/>
                 <w:szCs w:val="24"/>
               </w:rPr>
-              <w:t>???????</w:t>
+              <w:t>toth99adam@gmail.com</w:t>
             </w:r>
           </w:p>
         </w:tc>
@@ -844,6 +844,7 @@
     <w:lsdException w:name="Strong" w:qFormat="1"/>
     <w:lsdException w:name="Emphasis" w:qFormat="1"/>
     <w:lsdException w:name="HTML Keyboard" w:semiHidden="1" w:unhideWhenUsed="1"/>
+    <w:lsdException w:name="Normal Table" w:semiHidden="1" w:unhideWhenUsed="1"/>
     <w:lsdException w:name="annotation subject" w:semiHidden="1" w:unhideWhenUsed="1"/>
     <w:lsdException w:name="No List" w:semiHidden="1" w:unhideWhenUsed="1"/>
     <w:lsdException w:name="Outline List 1" w:semiHidden="1" w:unhideWhenUsed="1"/>
@@ -886,8 +887,11 @@
     <w:lsdException w:name="Table Contemporary" w:semiHidden="1" w:unhideWhenUsed="1"/>
     <w:lsdException w:name="Table Elegant" w:semiHidden="1" w:unhideWhenUsed="1"/>
     <w:lsdException w:name="Table Professional" w:semiHidden="1" w:unhideWhenUsed="1"/>
+    <w:lsdException w:name="Table Subtle 1" w:semiHidden="1" w:unhideWhenUsed="1"/>
     <w:lsdException w:name="Table Subtle 2" w:semiHidden="1" w:unhideWhenUsed="1"/>
     <w:lsdException w:name="Table Web 1" w:semiHidden="1" w:unhideWhenUsed="1"/>
+    <w:lsdException w:name="Table Web 2" w:semiHidden="1" w:unhideWhenUsed="1"/>
+    <w:lsdException w:name="Table Web 3" w:semiHidden="1" w:unhideWhenUsed="1"/>
     <w:lsdException w:name="Balloon Text" w:semiHidden="1" w:unhideWhenUsed="1"/>
     <w:lsdException w:name="Table Theme" w:semiHidden="1" w:unhideWhenUsed="1"/>
     <w:lsdException w:name="Placeholder Text" w:semiHidden="1" w:uiPriority="99"/>

</xml_diff>